<commit_message>
Cài đặt chức năng quên mật khẩu OTP
Update file kết quả thực hiện
</commit_message>
<xml_diff>
--- a/Document/KetQuaThucHien.docx
+++ b/Document/KetQuaThucHien.docx
@@ -2801,8 +2801,6 @@
         </w:rPr>
         <w:t>.</w:t>
       </w:r>
-      <w:bookmarkStart w:id="2" w:name="_GoBack"/>
-      <w:bookmarkEnd w:id="2"/>
     </w:p>
     <w:p>
       <w:pPr>
@@ -2935,8 +2933,8 @@
           <w:lang w:val="en-US"/>
         </w:rPr>
       </w:pPr>
-      <w:bookmarkStart w:id="3" w:name="_Toc176926431"/>
-      <w:bookmarkStart w:id="4" w:name="_Toc369451683"/>
+      <w:bookmarkStart w:id="2" w:name="_Toc176926431"/>
+      <w:bookmarkStart w:id="3" w:name="_Toc369451683"/>
       <w:proofErr w:type="spellStart"/>
       <w:r>
         <w:rPr>
@@ -2972,8 +2970,8 @@
         </w:rPr>
         <w:t>được</w:t>
       </w:r>
+      <w:bookmarkEnd w:id="2"/>
       <w:bookmarkEnd w:id="3"/>
-      <w:bookmarkEnd w:id="4"/>
       <w:proofErr w:type="spellEnd"/>
     </w:p>
     <w:p>
@@ -7158,6 +7156,388 @@
           </w:p>
         </w:tc>
       </w:tr>
+      <w:tr>
+        <w:tc>
+          <w:tcPr>
+            <w:tcW w:w="810" w:type="dxa"/>
+          </w:tcPr>
+          <w:p>
+            <w:pPr>
+              <w:rPr>
+                <w:lang w:val="en-US"/>
+              </w:rPr>
+            </w:pPr>
+            <w:r>
+              <w:rPr>
+                <w:lang w:val="en-US"/>
+              </w:rPr>
+              <w:t>13</w:t>
+            </w:r>
+          </w:p>
+        </w:tc>
+        <w:tc>
+          <w:tcPr>
+            <w:tcW w:w="2340" w:type="dxa"/>
+          </w:tcPr>
+          <w:p>
+            <w:pPr>
+              <w:rPr>
+                <w:lang w:val="en-US"/>
+              </w:rPr>
+            </w:pPr>
+            <w:proofErr w:type="spellStart"/>
+            <w:r>
+              <w:rPr>
+                <w:lang w:val="en-US"/>
+              </w:rPr>
+              <w:t>Quên</w:t>
+            </w:r>
+            <w:proofErr w:type="spellEnd"/>
+            <w:r>
+              <w:rPr>
+                <w:lang w:val="en-US"/>
+              </w:rPr>
+              <w:t xml:space="preserve"> </w:t>
+            </w:r>
+            <w:proofErr w:type="spellStart"/>
+            <w:r>
+              <w:rPr>
+                <w:lang w:val="en-US"/>
+              </w:rPr>
+              <w:t>mật</w:t>
+            </w:r>
+            <w:proofErr w:type="spellEnd"/>
+            <w:r>
+              <w:rPr>
+                <w:lang w:val="en-US"/>
+              </w:rPr>
+              <w:t xml:space="preserve"> </w:t>
+            </w:r>
+            <w:proofErr w:type="spellStart"/>
+            <w:r>
+              <w:rPr>
+                <w:lang w:val="en-US"/>
+              </w:rPr>
+              <w:t>khẩu</w:t>
+            </w:r>
+            <w:proofErr w:type="spellEnd"/>
+          </w:p>
+        </w:tc>
+        <w:tc>
+          <w:tcPr>
+            <w:tcW w:w="6210" w:type="dxa"/>
+          </w:tcPr>
+          <w:p>
+            <w:pPr>
+              <w:rPr>
+                <w:lang w:val="en-US"/>
+              </w:rPr>
+            </w:pPr>
+            <w:proofErr w:type="spellStart"/>
+            <w:r>
+              <w:rPr>
+                <w:lang w:val="en-US"/>
+              </w:rPr>
+              <w:t>Người</w:t>
+            </w:r>
+            <w:proofErr w:type="spellEnd"/>
+            <w:r>
+              <w:rPr>
+                <w:lang w:val="en-US"/>
+              </w:rPr>
+              <w:t xml:space="preserve"> </w:t>
+            </w:r>
+            <w:proofErr w:type="spellStart"/>
+            <w:r>
+              <w:rPr>
+                <w:lang w:val="en-US"/>
+              </w:rPr>
+              <w:t>dùng</w:t>
+            </w:r>
+            <w:proofErr w:type="spellEnd"/>
+            <w:r>
+              <w:rPr>
+                <w:lang w:val="en-US"/>
+              </w:rPr>
+              <w:t xml:space="preserve"> </w:t>
+            </w:r>
+            <w:proofErr w:type="spellStart"/>
+            <w:r>
+              <w:rPr>
+                <w:lang w:val="en-US"/>
+              </w:rPr>
+              <w:t>có</w:t>
+            </w:r>
+            <w:proofErr w:type="spellEnd"/>
+            <w:r>
+              <w:rPr>
+                <w:lang w:val="en-US"/>
+              </w:rPr>
+              <w:t xml:space="preserve"> </w:t>
+            </w:r>
+            <w:proofErr w:type="spellStart"/>
+            <w:r>
+              <w:rPr>
+                <w:lang w:val="en-US"/>
+              </w:rPr>
+              <w:t>tài</w:t>
+            </w:r>
+            <w:proofErr w:type="spellEnd"/>
+            <w:r>
+              <w:rPr>
+                <w:lang w:val="en-US"/>
+              </w:rPr>
+              <w:t xml:space="preserve"> </w:t>
+            </w:r>
+            <w:proofErr w:type="spellStart"/>
+            <w:r>
+              <w:rPr>
+                <w:lang w:val="en-US"/>
+              </w:rPr>
+              <w:t>khoản</w:t>
+            </w:r>
+            <w:proofErr w:type="spellEnd"/>
+            <w:r>
+              <w:rPr>
+                <w:lang w:val="en-US"/>
+              </w:rPr>
+              <w:t xml:space="preserve"> </w:t>
+            </w:r>
+            <w:proofErr w:type="spellStart"/>
+            <w:r>
+              <w:rPr>
+                <w:lang w:val="en-US"/>
+              </w:rPr>
+              <w:t>mà</w:t>
+            </w:r>
+            <w:proofErr w:type="spellEnd"/>
+            <w:r>
+              <w:rPr>
+                <w:lang w:val="en-US"/>
+              </w:rPr>
+              <w:t xml:space="preserve"> </w:t>
+            </w:r>
+            <w:proofErr w:type="spellStart"/>
+            <w:r>
+              <w:rPr>
+                <w:lang w:val="en-US"/>
+              </w:rPr>
+              <w:t>không</w:t>
+            </w:r>
+            <w:proofErr w:type="spellEnd"/>
+            <w:r>
+              <w:rPr>
+                <w:lang w:val="en-US"/>
+              </w:rPr>
+              <w:t xml:space="preserve"> </w:t>
+            </w:r>
+            <w:proofErr w:type="spellStart"/>
+            <w:r>
+              <w:rPr>
+                <w:lang w:val="en-US"/>
+              </w:rPr>
+              <w:t>nhớ</w:t>
+            </w:r>
+            <w:proofErr w:type="spellEnd"/>
+            <w:r>
+              <w:rPr>
+                <w:lang w:val="en-US"/>
+              </w:rPr>
+              <w:t xml:space="preserve"> </w:t>
+            </w:r>
+            <w:proofErr w:type="spellStart"/>
+            <w:r>
+              <w:rPr>
+                <w:lang w:val="en-US"/>
+              </w:rPr>
+              <w:t>mật</w:t>
+            </w:r>
+            <w:proofErr w:type="spellEnd"/>
+            <w:r>
+              <w:rPr>
+                <w:lang w:val="en-US"/>
+              </w:rPr>
+              <w:t xml:space="preserve"> </w:t>
+            </w:r>
+            <w:proofErr w:type="spellStart"/>
+            <w:r>
+              <w:rPr>
+                <w:lang w:val="en-US"/>
+              </w:rPr>
+              <w:t>khẩu</w:t>
+            </w:r>
+            <w:proofErr w:type="spellEnd"/>
+            <w:r>
+              <w:rPr>
+                <w:lang w:val="en-US"/>
+              </w:rPr>
+              <w:t xml:space="preserve"> </w:t>
+            </w:r>
+            <w:proofErr w:type="spellStart"/>
+            <w:r>
+              <w:rPr>
+                <w:lang w:val="en-US"/>
+              </w:rPr>
+              <w:t>có</w:t>
+            </w:r>
+            <w:proofErr w:type="spellEnd"/>
+            <w:r>
+              <w:rPr>
+                <w:lang w:val="en-US"/>
+              </w:rPr>
+              <w:t xml:space="preserve"> </w:t>
+            </w:r>
+            <w:proofErr w:type="spellStart"/>
+            <w:r>
+              <w:rPr>
+                <w:lang w:val="en-US"/>
+              </w:rPr>
+              <w:t>thể</w:t>
+            </w:r>
+            <w:proofErr w:type="spellEnd"/>
+            <w:r>
+              <w:rPr>
+                <w:lang w:val="en-US"/>
+              </w:rPr>
+              <w:t xml:space="preserve"> </w:t>
+            </w:r>
+            <w:proofErr w:type="spellStart"/>
+            <w:r>
+              <w:rPr>
+                <w:lang w:val="en-US"/>
+              </w:rPr>
+              <w:t>nhập</w:t>
+            </w:r>
+            <w:proofErr w:type="spellEnd"/>
+            <w:r>
+              <w:rPr>
+                <w:lang w:val="en-US"/>
+              </w:rPr>
+              <w:t xml:space="preserve"> email </w:t>
+            </w:r>
+            <w:proofErr w:type="spellStart"/>
+            <w:r>
+              <w:rPr>
+                <w:lang w:val="en-US"/>
+              </w:rPr>
+              <w:t>của</w:t>
+            </w:r>
+            <w:proofErr w:type="spellEnd"/>
+            <w:r>
+              <w:rPr>
+                <w:lang w:val="en-US"/>
+              </w:rPr>
+              <w:t xml:space="preserve"> </w:t>
+            </w:r>
+            <w:proofErr w:type="spellStart"/>
+            <w:r>
+              <w:rPr>
+                <w:lang w:val="en-US"/>
+              </w:rPr>
+              <w:t>mình</w:t>
+            </w:r>
+            <w:proofErr w:type="spellEnd"/>
+            <w:r>
+              <w:rPr>
+                <w:lang w:val="en-US"/>
+              </w:rPr>
+              <w:t xml:space="preserve"> </w:t>
+            </w:r>
+            <w:proofErr w:type="spellStart"/>
+            <w:r>
+              <w:rPr>
+                <w:lang w:val="en-US"/>
+              </w:rPr>
+              <w:t>để</w:t>
+            </w:r>
+            <w:proofErr w:type="spellEnd"/>
+            <w:r>
+              <w:rPr>
+                <w:lang w:val="en-US"/>
+              </w:rPr>
+              <w:t xml:space="preserve"> </w:t>
+            </w:r>
+            <w:proofErr w:type="spellStart"/>
+            <w:r>
+              <w:rPr>
+                <w:lang w:val="en-US"/>
+              </w:rPr>
+              <w:t>lấy</w:t>
+            </w:r>
+            <w:proofErr w:type="spellEnd"/>
+            <w:r>
+              <w:rPr>
+                <w:lang w:val="en-US"/>
+              </w:rPr>
+              <w:t xml:space="preserve"> </w:t>
+            </w:r>
+            <w:proofErr w:type="spellStart"/>
+            <w:r>
+              <w:rPr>
+                <w:lang w:val="en-US"/>
+              </w:rPr>
+              <w:t>lại</w:t>
+            </w:r>
+            <w:proofErr w:type="spellEnd"/>
+            <w:r>
+              <w:rPr>
+                <w:lang w:val="en-US"/>
+              </w:rPr>
+              <w:t xml:space="preserve"> </w:t>
+            </w:r>
+            <w:proofErr w:type="spellStart"/>
+            <w:r>
+              <w:rPr>
+                <w:lang w:val="en-US"/>
+              </w:rPr>
+              <w:t>mật</w:t>
+            </w:r>
+            <w:proofErr w:type="spellEnd"/>
+            <w:r>
+              <w:rPr>
+                <w:lang w:val="en-US"/>
+              </w:rPr>
+              <w:t xml:space="preserve"> </w:t>
+            </w:r>
+            <w:proofErr w:type="spellStart"/>
+            <w:r>
+              <w:rPr>
+                <w:lang w:val="en-US"/>
+              </w:rPr>
+              <w:t>khẩu</w:t>
+            </w:r>
+            <w:proofErr w:type="spellEnd"/>
+          </w:p>
+        </w:tc>
+        <w:tc>
+          <w:tcPr>
+            <w:tcW w:w="1890" w:type="dxa"/>
+          </w:tcPr>
+          <w:p>
+            <w:pPr>
+              <w:rPr>
+                <w:lang w:val="en-US"/>
+              </w:rPr>
+            </w:pPr>
+            <w:proofErr w:type="spellStart"/>
+            <w:r>
+              <w:rPr>
+                <w:lang w:val="en-US"/>
+              </w:rPr>
+              <w:t>Hoàn</w:t>
+            </w:r>
+            <w:proofErr w:type="spellEnd"/>
+            <w:r>
+              <w:rPr>
+                <w:lang w:val="en-US"/>
+              </w:rPr>
+              <w:t xml:space="preserve"> thành</w:t>
+            </w:r>
+            <w:bookmarkStart w:id="4" w:name="_GoBack"/>
+            <w:bookmarkEnd w:id="4"/>
+          </w:p>
+        </w:tc>
+      </w:tr>
     </w:tbl>
     <w:p>
       <w:pPr>
@@ -7495,6 +7875,7 @@
               <w:rPr>
                 <w:lang w:val="en-US"/>
               </w:rPr>
+              <w:lastRenderedPageBreak/>
               <w:t>sửa</w:t>
             </w:r>
             <w:proofErr w:type="spellEnd"/>
@@ -7571,6 +7952,7 @@
               <w:rPr>
                 <w:lang w:val="en-US"/>
               </w:rPr>
+              <w:lastRenderedPageBreak/>
               <w:t>Quản</w:t>
             </w:r>
             <w:proofErr w:type="spellEnd"/>
@@ -7732,7 +8114,14 @@
               <w:rPr>
                 <w:lang w:val="en-US"/>
               </w:rPr>
-              <w:t xml:space="preserve"> web</w:t>
+              <w:t xml:space="preserve"> </w:t>
+            </w:r>
+            <w:r>
+              <w:rPr>
+                <w:lang w:val="en-US"/>
+              </w:rPr>
+              <w:lastRenderedPageBreak/>
+              <w:t>web</w:t>
             </w:r>
           </w:p>
         </w:tc>
@@ -7751,6 +8140,7 @@
               <w:rPr>
                 <w:lang w:val="en-US"/>
               </w:rPr>
+              <w:lastRenderedPageBreak/>
               <w:t>Hoàn</w:t>
             </w:r>
             <w:proofErr w:type="spellEnd"/>
@@ -7778,7 +8168,6 @@
               <w:rPr>
                 <w:lang w:val="en-US"/>
               </w:rPr>
-              <w:lastRenderedPageBreak/>
               <w:t>2</w:t>
             </w:r>
           </w:p>
@@ -11144,7 +11533,7 @@
         </mc:Choice>
         <mc:Fallback>
           <w:pict>
-            <v:shape w14:anchorId="2B3B12EF" id="Freeform 1" o:spid="_x0000_s1026" style="position:absolute;margin-left:0;margin-top:0;width:93.15pt;height:815.05pt;flip:x;z-index:251656192;visibility:visible;mso-wrap-style:square;mso-width-percent:0;mso-height-percent:0;mso-wrap-distance-left:9pt;mso-wrap-distance-top:0;mso-wrap-distance-right:9pt;mso-wrap-distance-bottom:0;mso-position-horizontal:absolute;mso-position-horizontal-relative:page;mso-position-vertical:absolute;mso-position-vertical-relative:page;mso-width-percent:0;mso-height-percent:0;mso-width-relative:page;mso-height-relative:page;v-text-anchor:top" coordsize="502,3168" o:gfxdata="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" path="m502,c93,,93,,93,,146,383,323,1900,,3168v502,,502,,502,l502,xe" fillcolor="#8db3e2" stroked="f" strokecolor="#212120">
+            <v:shape w14:anchorId="2B563562" id="Freeform 1" o:spid="_x0000_s1026" style="position:absolute;margin-left:0;margin-top:0;width:93.15pt;height:815.05pt;flip:x;z-index:251656192;visibility:visible;mso-wrap-style:square;mso-width-percent:0;mso-height-percent:0;mso-wrap-distance-left:9pt;mso-wrap-distance-top:0;mso-wrap-distance-right:9pt;mso-wrap-distance-bottom:0;mso-position-horizontal:absolute;mso-position-horizontal-relative:page;mso-position-vertical:absolute;mso-position-vertical-relative:page;mso-width-percent:0;mso-height-percent:0;mso-width-relative:page;mso-height-relative:page;v-text-anchor:top" coordsize="502,3168" o:gfxdata="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" path="m502,c93,,93,,93,,146,383,323,1900,,3168v502,,502,,502,l502,xe" fillcolor="#8db3e2" stroked="f" strokecolor="#212120">
               <v:fill color2="#1f497d" rotate="t" focus="100%" type="gradient"/>
               <v:shadow color="#8c8682"/>
               <v:path arrowok="t" o:connecttype="custom" o:connectlocs="1183005,0;219162,0;0,10351135;1183005,10351135;1183005,0" o:connectangles="0,0,0,0,0"/>
@@ -14687,6 +15076,9 @@
     <w:lsdException w:name="Table Subtle 1" w:semiHidden="1" w:unhideWhenUsed="1"/>
     <w:lsdException w:name="Table Subtle 2" w:semiHidden="1" w:unhideWhenUsed="1"/>
     <w:lsdException w:name="Table Web 1" w:semiHidden="1" w:unhideWhenUsed="1"/>
+    <w:lsdException w:name="Table Web 2" w:semiHidden="1" w:unhideWhenUsed="1"/>
+    <w:lsdException w:name="Table Web 3" w:semiHidden="1" w:unhideWhenUsed="1"/>
+    <w:lsdException w:name="Table Theme" w:semiHidden="1" w:unhideWhenUsed="1"/>
     <w:lsdException w:name="Placeholder Text" w:semiHidden="1" w:uiPriority="99"/>
     <w:lsdException w:name="No Spacing" w:uiPriority="1" w:qFormat="1"/>
     <w:lsdException w:name="Light Shading" w:uiPriority="60"/>

</xml_diff>